<commit_message>
New Cover Letter and Stuff
</commit_message>
<xml_diff>
--- a/Andi Zhou MASTER (SIMP).docx
+++ b/Andi Zhou MASTER (SIMP).docx
@@ -1,6 +1,6 @@
 
 <file path=word/document.xml><?xml version="1.0" encoding="utf-8"?>
-<w:document xmlns:wpc="http://schemas.microsoft.com/office/word/2010/wordprocessingCanvas" xmlns:cx="http://schemas.microsoft.com/office/drawing/2014/chartex" xmlns:cx1="http://schemas.microsoft.com/office/drawing/2015/9/8/chartex" xmlns:cx2="http://schemas.microsoft.com/office/drawing/2015/10/21/chartex" xmlns:cx3="http://schemas.microsoft.com/office/drawing/2016/5/9/chartex" xmlns:cx4="http://schemas.microsoft.com/office/drawing/2016/5/10/chartex" xmlns:cx5="http://schemas.microsoft.com/office/drawing/2016/5/11/chartex" xmlns:cx6="http://schemas.microsoft.com/office/drawing/2016/5/12/chartex" xmlns:cx7="http://schemas.microsoft.com/office/drawing/2016/5/13/chartex" xmlns:cx8="http://schemas.microsoft.com/office/drawing/2016/5/14/chartex" xmlns:mc="http://schemas.openxmlformats.org/markup-compatibility/2006" xmlns:aink="http://schemas.microsoft.com/office/drawing/2016/ink" xmlns:am3d="http://schemas.microsoft.com/office/drawing/2017/model3d" xmlns:o="urn:schemas-microsoft-com:office:office" xmlns:oel="http://schemas.microsoft.com/office/2019/extlst" xmlns:r="http://schemas.openxmlformats.org/officeDocument/2006/relationships" xmlns:m="http://schemas.openxmlformats.org/officeDocument/2006/math" xmlns:v="urn:schemas-microsoft-com:vml" xmlns:wp14="http://schemas.microsoft.com/office/word/2010/wordprocessingDrawing" xmlns:wp="http://schemas.openxmlformats.org/drawingml/2006/wordprocessingDrawing" xmlns:w10="urn:schemas-microsoft-com:office:word" xmlns:w="http://schemas.openxmlformats.org/wordprocessingml/2006/main" xmlns:w14="http://schemas.microsoft.com/office/word/2010/wordml" xmlns:w15="http://schemas.microsoft.com/office/word/2012/wordml" xmlns:w16cex="http://schemas.microsoft.com/office/word/2018/wordml/cex" xmlns:w16cid="http://schemas.microsoft.com/office/word/2016/wordml/cid" xmlns:w16="http://schemas.microsoft.com/office/word/2018/wordml" xmlns:w16du="http://schemas.microsoft.com/office/word/2023/wordml/word16du" xmlns:w16sdtdh="http://schemas.microsoft.com/office/word/2020/wordml/sdtdatahash" xmlns:w16se="http://schemas.microsoft.com/office/word/2015/wordml/symex" xmlns:wpg="http://schemas.microsoft.com/office/word/2010/wordprocessingGroup" xmlns:wpi="http://schemas.microsoft.com/office/word/2010/wordprocessingInk" xmlns:wne="http://schemas.microsoft.com/office/word/2006/wordml" xmlns:wps="http://schemas.microsoft.com/office/word/2010/wordprocessingShape" mc:Ignorable="w14 w15 w16se w16cid w16 w16cex w16sdtdh wp14">
+<w:document xmlns:wpc="http://schemas.microsoft.com/office/word/2010/wordprocessingCanvas" xmlns:cx="http://schemas.microsoft.com/office/drawing/2014/chartex" xmlns:cx1="http://schemas.microsoft.com/office/drawing/2015/9/8/chartex" xmlns:cx2="http://schemas.microsoft.com/office/drawing/2015/10/21/chartex" xmlns:cx3="http://schemas.microsoft.com/office/drawing/2016/5/9/chartex" xmlns:cx4="http://schemas.microsoft.com/office/drawing/2016/5/10/chartex" xmlns:cx5="http://schemas.microsoft.com/office/drawing/2016/5/11/chartex" xmlns:cx6="http://schemas.microsoft.com/office/drawing/2016/5/12/chartex" xmlns:cx7="http://schemas.microsoft.com/office/drawing/2016/5/13/chartex" xmlns:cx8="http://schemas.microsoft.com/office/drawing/2016/5/14/chartex" xmlns:mc="http://schemas.openxmlformats.org/markup-compatibility/2006" xmlns:aink="http://schemas.microsoft.com/office/drawing/2016/ink" xmlns:am3d="http://schemas.microsoft.com/office/drawing/2017/model3d" xmlns:o="urn:schemas-microsoft-com:office:office" xmlns:oel="http://schemas.microsoft.com/office/2019/extlst" xmlns:r="http://schemas.openxmlformats.org/officeDocument/2006/relationships" xmlns:m="http://schemas.openxmlformats.org/officeDocument/2006/math" xmlns:v="urn:schemas-microsoft-com:vml" xmlns:wp14="http://schemas.microsoft.com/office/word/2010/wordprocessingDrawing" xmlns:wp="http://schemas.openxmlformats.org/drawingml/2006/wordprocessingDrawing" xmlns:w10="urn:schemas-microsoft-com:office:word" xmlns:w="http://schemas.openxmlformats.org/wordprocessingml/2006/main" xmlns:w14="http://schemas.microsoft.com/office/word/2010/wordml" xmlns:w15="http://schemas.microsoft.com/office/word/2012/wordml" xmlns:w16cex="http://schemas.microsoft.com/office/word/2018/wordml/cex" xmlns:w16cid="http://schemas.microsoft.com/office/word/2016/wordml/cid" xmlns:w16="http://schemas.microsoft.com/office/word/2018/wordml" xmlns:w16sdtdh="http://schemas.microsoft.com/office/word/2020/wordml/sdtdatahash" xmlns:w16se="http://schemas.microsoft.com/office/word/2015/wordml/symex" xmlns:wpg="http://schemas.microsoft.com/office/word/2010/wordprocessingGroup" xmlns:wpi="http://schemas.microsoft.com/office/word/2010/wordprocessingInk" xmlns:wne="http://schemas.microsoft.com/office/word/2006/wordml" xmlns:wps="http://schemas.microsoft.com/office/word/2010/wordprocessingShape" mc:Ignorable="w14 w15 w16se w16cid w16 w16cex w16sdtdh wp14">
   <w:body>
     <w:p>
       <w:pPr>
@@ -355,16 +355,28 @@
         </w:rPr>
         <w:tab/>
       </w:r>
-      <w:r>
-        <w:rPr>
-          <w:rFonts w:ascii="Cambria" w:hAnsi="Cambria"/>
-          <w:b/>
-          <w:bCs/>
-          <w:sz w:val="20"/>
-          <w:szCs w:val="20"/>
-        </w:rPr>
-        <w:tab/>
-        <w:t xml:space="preserve">  GPA 3.8</w:t>
+      <w:proofErr w:type="gramStart"/>
+      <w:r>
+        <w:rPr>
+          <w:rFonts w:ascii="Cambria" w:hAnsi="Cambria"/>
+          <w:b/>
+          <w:bCs/>
+          <w:sz w:val="20"/>
+          <w:szCs w:val="20"/>
+        </w:rPr>
+        <w:tab/>
+        <w:t xml:space="preserve">  GPA</w:t>
+      </w:r>
+      <w:proofErr w:type="gramEnd"/>
+      <w:r>
+        <w:rPr>
+          <w:rFonts w:ascii="Cambria" w:hAnsi="Cambria"/>
+          <w:b/>
+          <w:bCs/>
+          <w:sz w:val="20"/>
+          <w:szCs w:val="20"/>
+        </w:rPr>
+        <w:t xml:space="preserve"> 3.8</w:t>
       </w:r>
       <w:r>
         <w:rPr>
@@ -998,7 +1010,43 @@
           <w:sz w:val="20"/>
           <w:szCs w:val="20"/>
         </w:rPr>
-        <w:t xml:space="preserve"> CATIA, IPEMotion, Star CCM+, PowerFLOW, ANSA, </w:t>
+        <w:t xml:space="preserve"> CATIA, </w:t>
+      </w:r>
+      <w:proofErr w:type="spellStart"/>
+      <w:r>
+        <w:rPr>
+          <w:rFonts w:ascii="Cambria" w:hAnsi="Cambria"/>
+          <w:sz w:val="20"/>
+          <w:szCs w:val="20"/>
+        </w:rPr>
+        <w:t>IPEMotion</w:t>
+      </w:r>
+      <w:proofErr w:type="spellEnd"/>
+      <w:r>
+        <w:rPr>
+          <w:rFonts w:ascii="Cambria" w:hAnsi="Cambria"/>
+          <w:sz w:val="20"/>
+          <w:szCs w:val="20"/>
+        </w:rPr>
+        <w:t xml:space="preserve">, Star CCM+, </w:t>
+      </w:r>
+      <w:proofErr w:type="spellStart"/>
+      <w:r>
+        <w:rPr>
+          <w:rFonts w:ascii="Cambria" w:hAnsi="Cambria"/>
+          <w:sz w:val="20"/>
+          <w:szCs w:val="20"/>
+        </w:rPr>
+        <w:t>PowerFLOW</w:t>
+      </w:r>
+      <w:proofErr w:type="spellEnd"/>
+      <w:r>
+        <w:rPr>
+          <w:rFonts w:ascii="Cambria" w:hAnsi="Cambria"/>
+          <w:sz w:val="20"/>
+          <w:szCs w:val="20"/>
+        </w:rPr>
+        <w:t xml:space="preserve">, ANSA, </w:t>
       </w:r>
       <w:r>
         <w:rPr>
@@ -1276,15 +1324,27 @@
           <w:szCs w:val="20"/>
         </w:rPr>
       </w:pPr>
-      <w:r>
-        <w:rPr>
-          <w:rFonts w:ascii="Cambria" w:hAnsi="Cambria"/>
-          <w:b/>
-          <w:bCs/>
-          <w:sz w:val="20"/>
-          <w:szCs w:val="20"/>
-        </w:rPr>
-        <w:t>Zoox Inc.</w:t>
+      <w:proofErr w:type="spellStart"/>
+      <w:r>
+        <w:rPr>
+          <w:rFonts w:ascii="Cambria" w:hAnsi="Cambria"/>
+          <w:b/>
+          <w:bCs/>
+          <w:sz w:val="20"/>
+          <w:szCs w:val="20"/>
+        </w:rPr>
+        <w:t>Zoox</w:t>
+      </w:r>
+      <w:proofErr w:type="spellEnd"/>
+      <w:r>
+        <w:rPr>
+          <w:rFonts w:ascii="Cambria" w:hAnsi="Cambria"/>
+          <w:b/>
+          <w:bCs/>
+          <w:sz w:val="20"/>
+          <w:szCs w:val="20"/>
+        </w:rPr>
+        <w:t xml:space="preserve"> Inc.</w:t>
       </w:r>
       <w:r>
         <w:rPr>
@@ -1550,6 +1610,7 @@
         </w:rPr>
         <w:tab/>
       </w:r>
+      <w:proofErr w:type="gramStart"/>
       <w:r>
         <w:rPr>
           <w:rFonts w:ascii="Cambria" w:hAnsi="Cambria"/>
@@ -1561,6 +1622,7 @@
         <w:tab/>
         <w:t xml:space="preserve">  May</w:t>
       </w:r>
+      <w:proofErr w:type="gramEnd"/>
       <w:r>
         <w:rPr>
           <w:rFonts w:ascii="Cambria" w:hAnsi="Cambria"/>
@@ -2390,7 +2452,25 @@
           <w:sz w:val="20"/>
           <w:szCs w:val="20"/>
         </w:rPr>
-        <w:t>Modeled and integrated all avionic component within the avionics bay, reduced the size of avionics bay by 40% while lowering the entire vehicle mass by 5%.</w:t>
+        <w:t xml:space="preserve">Modeled and integrated all avionic </w:t>
+      </w:r>
+      <w:proofErr w:type="gramStart"/>
+      <w:r>
+        <w:rPr>
+          <w:rFonts w:ascii="Cambria" w:hAnsi="Cambria"/>
+          <w:sz w:val="20"/>
+          <w:szCs w:val="20"/>
+        </w:rPr>
+        <w:t>component</w:t>
+      </w:r>
+      <w:proofErr w:type="gramEnd"/>
+      <w:r>
+        <w:rPr>
+          <w:rFonts w:ascii="Cambria" w:hAnsi="Cambria"/>
+          <w:sz w:val="20"/>
+          <w:szCs w:val="20"/>
+        </w:rPr>
+        <w:t xml:space="preserve"> within the avionics bay, reduced the size of avionics bay by 40% while lowering the entire vehicle mass by 5%.</w:t>
       </w:r>
     </w:p>
     <w:p>
@@ -2530,6 +2610,7 @@
         </w:rPr>
         <w:tab/>
       </w:r>
+      <w:proofErr w:type="gramStart"/>
       <w:r>
         <w:rPr>
           <w:rFonts w:ascii="Cambria" w:hAnsi="Cambria"/>
@@ -2547,7 +2628,16 @@
           <w:sz w:val="20"/>
           <w:szCs w:val="20"/>
         </w:rPr>
-        <w:t xml:space="preserve">Greensboro, </w:t>
+        <w:t>Greensboro</w:t>
+      </w:r>
+      <w:proofErr w:type="gramEnd"/>
+      <w:r>
+        <w:rPr>
+          <w:rFonts w:ascii="Cambria" w:hAnsi="Cambria"/>
+          <w:sz w:val="20"/>
+          <w:szCs w:val="20"/>
+        </w:rPr>
+        <w:t xml:space="preserve">, </w:t>
       </w:r>
       <w:r>
         <w:rPr>
@@ -2748,7 +2838,43 @@
           <w:sz w:val="20"/>
           <w:szCs w:val="20"/>
         </w:rPr>
-        <w:t>Collaborated with Dassault Systèms, optimized water draining in truck air intake using PowerFLOW multi-phase flow, ensuring the system is up to standards as per SAE J554</w:t>
+        <w:t xml:space="preserve">Collaborated with Dassault </w:t>
+      </w:r>
+      <w:proofErr w:type="spellStart"/>
+      <w:r>
+        <w:rPr>
+          <w:rFonts w:ascii="Cambria" w:hAnsi="Cambria"/>
+          <w:sz w:val="20"/>
+          <w:szCs w:val="20"/>
+        </w:rPr>
+        <w:t>Systèms</w:t>
+      </w:r>
+      <w:proofErr w:type="spellEnd"/>
+      <w:r>
+        <w:rPr>
+          <w:rFonts w:ascii="Cambria" w:hAnsi="Cambria"/>
+          <w:sz w:val="20"/>
+          <w:szCs w:val="20"/>
+        </w:rPr>
+        <w:t xml:space="preserve">, optimized water draining in truck air intake using </w:t>
+      </w:r>
+      <w:proofErr w:type="spellStart"/>
+      <w:r>
+        <w:rPr>
+          <w:rFonts w:ascii="Cambria" w:hAnsi="Cambria"/>
+          <w:sz w:val="20"/>
+          <w:szCs w:val="20"/>
+        </w:rPr>
+        <w:t>PowerFLOW</w:t>
+      </w:r>
+      <w:proofErr w:type="spellEnd"/>
+      <w:r>
+        <w:rPr>
+          <w:rFonts w:ascii="Cambria" w:hAnsi="Cambria"/>
+          <w:sz w:val="20"/>
+          <w:szCs w:val="20"/>
+        </w:rPr>
+        <w:t xml:space="preserve"> multi-phase flow, ensuring the system is up to standards as per SAE J554</w:t>
       </w:r>
       <w:r>
         <w:rPr>
@@ -2979,8 +3105,20 @@
           <w:sz w:val="20"/>
           <w:szCs w:val="20"/>
         </w:rPr>
-        <w:t>Rocket Fin Lead</w:t>
-      </w:r>
+        <w:t xml:space="preserve">Rocket Fin </w:t>
+      </w:r>
+      <w:proofErr w:type="gramStart"/>
+      <w:r>
+        <w:rPr>
+          <w:rFonts w:ascii="Cambria" w:hAnsi="Cambria"/>
+          <w:i/>
+          <w:iCs/>
+          <w:sz w:val="20"/>
+          <w:szCs w:val="20"/>
+        </w:rPr>
+        <w:t>Lead</w:t>
+      </w:r>
+      <w:proofErr w:type="gramEnd"/>
       <w:r>
         <w:rPr>
           <w:rFonts w:ascii="Cambria" w:hAnsi="Cambria"/>
@@ -3734,7 +3872,25 @@
           <w:sz w:val="20"/>
           <w:szCs w:val="20"/>
         </w:rPr>
-        <w:t>Conducted static testing of the fin surface, analyzed data and compared with those given in Finite Element Analysis; confirming that the error range stayed within 20%.</w:t>
+        <w:t xml:space="preserve">Conducted static testing of the fin surface, analyzed </w:t>
+      </w:r>
+      <w:proofErr w:type="gramStart"/>
+      <w:r>
+        <w:rPr>
+          <w:rFonts w:ascii="Cambria" w:hAnsi="Cambria"/>
+          <w:sz w:val="20"/>
+          <w:szCs w:val="20"/>
+        </w:rPr>
+        <w:t>data</w:t>
+      </w:r>
+      <w:proofErr w:type="gramEnd"/>
+      <w:r>
+        <w:rPr>
+          <w:rFonts w:ascii="Cambria" w:hAnsi="Cambria"/>
+          <w:sz w:val="20"/>
+          <w:szCs w:val="20"/>
+        </w:rPr>
+        <w:t xml:space="preserve"> and compared with those given in Finite Element Analysis; confirming that the error range stayed within 20%.</w:t>
       </w:r>
     </w:p>
     <w:p>
@@ -4796,7 +4952,25 @@
           <w:sz w:val="20"/>
           <w:szCs w:val="20"/>
         </w:rPr>
-        <w:t xml:space="preserve"> a CFD solver for Euler’s Equation using C++ and MATLAB; incorporated first and second order Finite Volume Method as well as advanced Discontinuous Galerkin methods. </w:t>
+        <w:t xml:space="preserve"> a CFD solver for Euler’s Equation using C++ and MATLAB; incorporated first and second order Finite Volume Method as well as advanced Discontinuous </w:t>
+      </w:r>
+      <w:proofErr w:type="spellStart"/>
+      <w:r>
+        <w:rPr>
+          <w:rFonts w:ascii="Cambria" w:hAnsi="Cambria"/>
+          <w:sz w:val="20"/>
+          <w:szCs w:val="20"/>
+        </w:rPr>
+        <w:t>Galerkin</w:t>
+      </w:r>
+      <w:proofErr w:type="spellEnd"/>
+      <w:r>
+        <w:rPr>
+          <w:rFonts w:ascii="Cambria" w:hAnsi="Cambria"/>
+          <w:sz w:val="20"/>
+          <w:szCs w:val="20"/>
+        </w:rPr>
+        <w:t xml:space="preserve"> methods. </w:t>
       </w:r>
     </w:p>
     <w:p>
@@ -5077,7 +5251,7 @@
 </file>
 
 <file path=word/numbering.xml><?xml version="1.0" encoding="utf-8"?>
-<w:numbering xmlns:wpc="http://schemas.microsoft.com/office/word/2010/wordprocessingCanvas" xmlns:cx="http://schemas.microsoft.com/office/drawing/2014/chartex" xmlns:cx1="http://schemas.microsoft.com/office/drawing/2015/9/8/chartex" xmlns:cx2="http://schemas.microsoft.com/office/drawing/2015/10/21/chartex" xmlns:cx3="http://schemas.microsoft.com/office/drawing/2016/5/9/chartex" xmlns:cx4="http://schemas.microsoft.com/office/drawing/2016/5/10/chartex" xmlns:cx5="http://schemas.microsoft.com/office/drawing/2016/5/11/chartex" xmlns:cx6="http://schemas.microsoft.com/office/drawing/2016/5/12/chartex" xmlns:cx7="http://schemas.microsoft.com/office/drawing/2016/5/13/chartex" xmlns:cx8="http://schemas.microsoft.com/office/drawing/2016/5/14/chartex" xmlns:mc="http://schemas.openxmlformats.org/markup-compatibility/2006" xmlns:aink="http://schemas.microsoft.com/office/drawing/2016/ink" xmlns:am3d="http://schemas.microsoft.com/office/drawing/2017/model3d" xmlns:o="urn:schemas-microsoft-com:office:office" xmlns:oel="http://schemas.microsoft.com/office/2019/extlst" xmlns:r="http://schemas.openxmlformats.org/officeDocument/2006/relationships" xmlns:m="http://schemas.openxmlformats.org/officeDocument/2006/math" xmlns:v="urn:schemas-microsoft-com:vml" xmlns:wp14="http://schemas.microsoft.com/office/word/2010/wordprocessingDrawing" xmlns:wp="http://schemas.openxmlformats.org/drawingml/2006/wordprocessingDrawing" xmlns:w10="urn:schemas-microsoft-com:office:word" xmlns:w="http://schemas.openxmlformats.org/wordprocessingml/2006/main" xmlns:w14="http://schemas.microsoft.com/office/word/2010/wordml" xmlns:w15="http://schemas.microsoft.com/office/word/2012/wordml" xmlns:w16cex="http://schemas.microsoft.com/office/word/2018/wordml/cex" xmlns:w16cid="http://schemas.microsoft.com/office/word/2016/wordml/cid" xmlns:w16="http://schemas.microsoft.com/office/word/2018/wordml" xmlns:w16du="http://schemas.microsoft.com/office/word/2023/wordml/word16du" xmlns:w16sdtdh="http://schemas.microsoft.com/office/word/2020/wordml/sdtdatahash" xmlns:w16se="http://schemas.microsoft.com/office/word/2015/wordml/symex" xmlns:wpg="http://schemas.microsoft.com/office/word/2010/wordprocessingGroup" xmlns:wpi="http://schemas.microsoft.com/office/word/2010/wordprocessingInk" xmlns:wne="http://schemas.microsoft.com/office/word/2006/wordml" xmlns:wps="http://schemas.microsoft.com/office/word/2010/wordprocessingShape" mc:Ignorable="w14 w15 w16se w16cid w16 w16cex w16sdtdh wp14">
+<w:numbering xmlns:wpc="http://schemas.microsoft.com/office/word/2010/wordprocessingCanvas" xmlns:cx="http://schemas.microsoft.com/office/drawing/2014/chartex" xmlns:cx1="http://schemas.microsoft.com/office/drawing/2015/9/8/chartex" xmlns:cx2="http://schemas.microsoft.com/office/drawing/2015/10/21/chartex" xmlns:cx3="http://schemas.microsoft.com/office/drawing/2016/5/9/chartex" xmlns:cx4="http://schemas.microsoft.com/office/drawing/2016/5/10/chartex" xmlns:cx5="http://schemas.microsoft.com/office/drawing/2016/5/11/chartex" xmlns:cx6="http://schemas.microsoft.com/office/drawing/2016/5/12/chartex" xmlns:cx7="http://schemas.microsoft.com/office/drawing/2016/5/13/chartex" xmlns:cx8="http://schemas.microsoft.com/office/drawing/2016/5/14/chartex" xmlns:mc="http://schemas.openxmlformats.org/markup-compatibility/2006" xmlns:aink="http://schemas.microsoft.com/office/drawing/2016/ink" xmlns:am3d="http://schemas.microsoft.com/office/drawing/2017/model3d" xmlns:o="urn:schemas-microsoft-com:office:office" xmlns:oel="http://schemas.microsoft.com/office/2019/extlst" xmlns:r="http://schemas.openxmlformats.org/officeDocument/2006/relationships" xmlns:m="http://schemas.openxmlformats.org/officeDocument/2006/math" xmlns:v="urn:schemas-microsoft-com:vml" xmlns:wp14="http://schemas.microsoft.com/office/word/2010/wordprocessingDrawing" xmlns:wp="http://schemas.openxmlformats.org/drawingml/2006/wordprocessingDrawing" xmlns:w10="urn:schemas-microsoft-com:office:word" xmlns:w="http://schemas.openxmlformats.org/wordprocessingml/2006/main" xmlns:w14="http://schemas.microsoft.com/office/word/2010/wordml" xmlns:w15="http://schemas.microsoft.com/office/word/2012/wordml" xmlns:w16cex="http://schemas.microsoft.com/office/word/2018/wordml/cex" xmlns:w16cid="http://schemas.microsoft.com/office/word/2016/wordml/cid" xmlns:w16="http://schemas.microsoft.com/office/word/2018/wordml" xmlns:w16sdtdh="http://schemas.microsoft.com/office/word/2020/wordml/sdtdatahash" xmlns:w16se="http://schemas.microsoft.com/office/word/2015/wordml/symex" xmlns:wpg="http://schemas.microsoft.com/office/word/2010/wordprocessingGroup" xmlns:wpi="http://schemas.microsoft.com/office/word/2010/wordprocessingInk" xmlns:wne="http://schemas.microsoft.com/office/word/2006/wordml" xmlns:wps="http://schemas.microsoft.com/office/word/2010/wordprocessingShape" mc:Ignorable="w14 w15 w16se w16cid w16 w16cex w16sdtdh wp14">
   <w:abstractNum w:abstractNumId="0" w15:restartNumberingAfterBreak="0">
     <w:nsid w:val="0FD87CA6"/>
     <w:multiLevelType w:val="hybridMultilevel"/>

</xml_diff>